<commit_message>
manual file deletions and added day 2 handout
</commit_message>
<xml_diff>
--- a/2. Census Data/2. Census Data Handout.docx
+++ b/2. Census Data/2. Census Data Handout.docx
@@ -64,7 +64,15 @@
         <w:t>a</w:t>
       </w:r>
       <w:r>
-        <w:t xml:space="preserve"> together and putting it on a map. Tomorrow we will think a little bit more carefully about how to actually make that map</w:t>
+        <w:t xml:space="preserve"> together and putting it on a map. Tomorrow we will think a little bit more carefully about how to </w:t>
+      </w:r>
+      <w:proofErr w:type="gramStart"/>
+      <w:r>
+        <w:t>actually make</w:t>
+      </w:r>
+      <w:proofErr w:type="gramEnd"/>
+      <w:r>
+        <w:t xml:space="preserve"> that map</w:t>
       </w:r>
       <w:r>
         <w:t xml:space="preserve"> so that it</w:t>
@@ -89,7 +97,23 @@
     </w:p>
     <w:p>
       <w:r>
-        <w:t xml:space="preserve">The Census has a number of ways that we can access their data. There are also several providers of repackaged census data designed for particular uses. In our example today we will download information from the national historic GIS project associated with the University of Minnesota. NHGIS is an entity that has worked hard to improve the quality of the spatial data produced by the </w:t>
+        <w:t xml:space="preserve">The Census has </w:t>
+      </w:r>
+      <w:proofErr w:type="gramStart"/>
+      <w:r>
+        <w:t>a number of</w:t>
+      </w:r>
+      <w:proofErr w:type="gramEnd"/>
+      <w:r>
+        <w:t xml:space="preserve"> ways that we can access their data. There are also several providers of repackaged census data designed for </w:t>
+      </w:r>
+      <w:proofErr w:type="gramStart"/>
+      <w:r>
+        <w:t>particular uses</w:t>
+      </w:r>
+      <w:proofErr w:type="gramEnd"/>
+      <w:r>
+        <w:t xml:space="preserve">. In our example today we will download information from the national historic GIS project associated with the University of Minnesota. NHGIS is an entity that has worked hard to improve the quality of the spatial data produced by the </w:t>
       </w:r>
       <w:r>
         <w:t>Census</w:t>
@@ -161,7 +185,15 @@
         <w:t>.</w:t>
       </w:r>
       <w:r>
-        <w:t xml:space="preserve"> Today we will actually make things a bit more challenging by not using the GIS files from NHGIS, but for general use it is a great resource.</w:t>
+        <w:t xml:space="preserve"> Today we will </w:t>
+      </w:r>
+      <w:proofErr w:type="gramStart"/>
+      <w:r>
+        <w:t>actually make</w:t>
+      </w:r>
+      <w:proofErr w:type="gramEnd"/>
+      <w:r>
+        <w:t xml:space="preserve"> things a bit more challenging by not using the GIS files from NHGIS, but for general use it is a great resource.</w:t>
       </w:r>
     </w:p>
     <w:p/>
@@ -292,7 +324,15 @@
         <w:t>elect GIS files</w:t>
       </w:r>
       <w:r>
-        <w:t xml:space="preserve"> (but take a look at what is there)</w:t>
+        <w:t xml:space="preserve"> (but </w:t>
+      </w:r>
+      <w:proofErr w:type="gramStart"/>
+      <w:r>
+        <w:t>take a look</w:t>
+      </w:r>
+      <w:proofErr w:type="gramEnd"/>
+      <w:r>
+        <w:t xml:space="preserve"> at what is there)</w:t>
       </w:r>
     </w:p>
     <w:p>
@@ -304,7 +344,15 @@
         </w:numPr>
       </w:pPr>
       <w:r>
-        <w:t>Continue through the rest of the process making sure to select "include additional header row (best for spreadsheets)" You will need to sign up for a free account, but it is fairly painless.</w:t>
+        <w:t xml:space="preserve">Continue through the rest of the process making sure to select "include additional header row (best for spreadsheets)" You will need to sign up for a free account, but it is </w:t>
+      </w:r>
+      <w:proofErr w:type="gramStart"/>
+      <w:r>
+        <w:t>fairly painless</w:t>
+      </w:r>
+      <w:proofErr w:type="gramEnd"/>
+      <w:r>
+        <w:t>.</w:t>
       </w:r>
     </w:p>
     <w:p>
@@ -317,13 +365,29 @@
     </w:p>
     <w:p>
       <w:r>
-        <w:t xml:space="preserve">Now that we have the data we will be using we need to create </w:t>
+        <w:t xml:space="preserve">Now that we have the </w:t>
+      </w:r>
+      <w:proofErr w:type="gramStart"/>
+      <w:r>
+        <w:t>data</w:t>
+      </w:r>
+      <w:proofErr w:type="gramEnd"/>
+      <w:r>
+        <w:t xml:space="preserve"> we will be using we need to create </w:t>
       </w:r>
       <w:r>
         <w:t xml:space="preserve">the measures we want to represent: Black Voting Age Population. To get there though we need to sort through a lengthy list of both geographic and population variables. </w:t>
       </w:r>
       <w:r>
-        <w:t>We will be downloading data on the population over 18 and then selecting out only those persons who name black as their only or at least one of their races. Note that part of the reason we are going through this exercise is to familiarize you with how the Census' race variables actually work.</w:t>
+        <w:t xml:space="preserve">We will be downloading data on the population over 18 and then selecting out only those persons who name black as their only or at least one of their races. Note that part of the reason we are going through this exercise is to familiarize you with how the Census' race variables </w:t>
+      </w:r>
+      <w:proofErr w:type="gramStart"/>
+      <w:r>
+        <w:t>actually work</w:t>
+      </w:r>
+      <w:proofErr w:type="gramEnd"/>
+      <w:r>
+        <w:t>.</w:t>
       </w:r>
       <w:r>
         <w:t xml:space="preserve"> Note that for some applications you may end up using more simplified race categories, but for other uses you may need something more complex (race and ethnicity together will double the number of categories for example).</w:t>
@@ -338,7 +402,15 @@
         </w:numPr>
       </w:pPr>
       <w:r>
-        <w:t>Check out the codebook first. Look at all of the categories for spatial and population data</w:t>
+        <w:t xml:space="preserve">Check out the codebook first. Look at </w:t>
+      </w:r>
+      <w:proofErr w:type="gramStart"/>
+      <w:r>
+        <w:t>all of</w:t>
+      </w:r>
+      <w:proofErr w:type="gramEnd"/>
+      <w:r>
+        <w:t xml:space="preserve"> the categories for spatial and population data</w:t>
       </w:r>
     </w:p>
     <w:p>
@@ -362,7 +434,20 @@
         </w:numPr>
       </w:pPr>
       <w:r>
-        <w:t>Narrow down to just the columns we need: GEOID, STATEA,COUNTYA,Total (H7</w:t>
+        <w:t xml:space="preserve">Narrow down to just the columns we need: GEOID, </w:t>
+      </w:r>
+      <w:proofErr w:type="spellStart"/>
+      <w:proofErr w:type="gramStart"/>
+      <w:r>
+        <w:t>STATEA,COUNTYA</w:t>
+      </w:r>
+      <w:proofErr w:type="gramEnd"/>
+      <w:r>
+        <w:t>,Total</w:t>
+      </w:r>
+      <w:proofErr w:type="spellEnd"/>
+      <w:r>
+        <w:t xml:space="preserve"> (H7</w:t>
       </w:r>
       <w:r>
         <w:t>S</w:t>
@@ -483,13 +568,26 @@
         </w:numPr>
       </w:pPr>
       <w:r>
-        <w:t>Create a new variable "Black</w:t>
+        <w:t>Create a new variable "</w:t>
+      </w:r>
+      <w:proofErr w:type="spellStart"/>
+      <w:r>
+        <w:t>Black</w:t>
       </w:r>
       <w:r>
         <w:t>VAP</w:t>
       </w:r>
-      <w:r>
-        <w:t>" by summing all of the population variables together (except H7S001).</w:t>
+      <w:proofErr w:type="spellEnd"/>
+      <w:r>
+        <w:t xml:space="preserve">" by summing </w:t>
+      </w:r>
+      <w:proofErr w:type="gramStart"/>
+      <w:r>
+        <w:t>all of</w:t>
+      </w:r>
+      <w:proofErr w:type="gramEnd"/>
+      <w:r>
+        <w:t xml:space="preserve"> the population variables together (except H7S001).</w:t>
       </w:r>
     </w:p>
     <w:p>
@@ -531,10 +629,26 @@
         </w:numPr>
       </w:pPr>
       <w:r>
-        <w:t>Create a new variable BVAPPct by dividing Black</w:t>
-      </w:r>
-      <w:r>
-        <w:t>VAP by Total (H7S001).</w:t>
+        <w:t xml:space="preserve">Create a new variable </w:t>
+      </w:r>
+      <w:proofErr w:type="spellStart"/>
+      <w:r>
+        <w:t>BVAPPct</w:t>
+      </w:r>
+      <w:proofErr w:type="spellEnd"/>
+      <w:r>
+        <w:t xml:space="preserve"> by dividing </w:t>
+      </w:r>
+      <w:proofErr w:type="spellStart"/>
+      <w:r>
+        <w:t>Black</w:t>
+      </w:r>
+      <w:r>
+        <w:t>VAP</w:t>
+      </w:r>
+      <w:proofErr w:type="spellEnd"/>
+      <w:r>
+        <w:t xml:space="preserve"> by Total (H7S001).</w:t>
       </w:r>
     </w:p>
     <w:p>
@@ -567,7 +681,13 @@
         <w:t>nd</w:t>
       </w:r>
       <w:r>
-        <w:t xml:space="preserve"> row of table so that we just have one header row. Make sure all column names are meaningful, are less than 12 characters, and have no spaces or special characters like periods.</w:t>
+        <w:t xml:space="preserve"> row of table so that we just have one header row. Make sure all column names are meaningful, are less than 1</w:t>
+      </w:r>
+      <w:r>
+        <w:t>0</w:t>
+      </w:r>
+      <w:r>
+        <w:t xml:space="preserve"> characters, and have no spaces or special characters like periods.</w:t>
       </w:r>
     </w:p>
     <w:p>
@@ -579,8 +699,27 @@
         </w:numPr>
       </w:pPr>
       <w:r>
-        <w:t>Critical Formatting Step--Convert all of your columns to "Numeric" format with no zeroes after the decimal for most columns, but two numbers after the decimal point for BVAPPct</w:t>
-      </w:r>
+        <w:t xml:space="preserve">Critical Formatting Step--Convert </w:t>
+      </w:r>
+      <w:proofErr w:type="gramStart"/>
+      <w:r>
+        <w:t>all of</w:t>
+      </w:r>
+      <w:proofErr w:type="gramEnd"/>
+      <w:r>
+        <w:t xml:space="preserve"> you</w:t>
+      </w:r>
+      <w:r>
+        <w:t xml:space="preserve">r </w:t>
+      </w:r>
+      <w:r>
+        <w:t xml:space="preserve">columns to "Numeric" format with no zeroes after the decimal for most columns, but two numbers after the decimal point for </w:t>
+      </w:r>
+      <w:proofErr w:type="spellStart"/>
+      <w:r>
+        <w:t>BVAPPct</w:t>
+      </w:r>
+      <w:proofErr w:type="spellEnd"/>
     </w:p>
     <w:p>
       <w:pPr>
@@ -718,7 +857,21 @@
         </w:numPr>
       </w:pPr>
       <w:r>
-        <w:t>Right click on the properties of this file and open up Properties</w:t>
+        <w:t xml:space="preserve">Right click on the </w:t>
+      </w:r>
+      <w:r>
+        <w:t>tabular data layer</w:t>
+      </w:r>
+      <w:r>
+        <w:t xml:space="preserve"> and </w:t>
+      </w:r>
+      <w:proofErr w:type="gramStart"/>
+      <w:r>
+        <w:t>open up</w:t>
+      </w:r>
+      <w:proofErr w:type="gramEnd"/>
+      <w:r>
+        <w:t xml:space="preserve"> Properties</w:t>
       </w:r>
     </w:p>
     <w:p>
@@ -733,7 +886,20 @@
         <w:t xml:space="preserve">Under "Source Fields" note the data types of the imported Excel data. </w:t>
       </w:r>
       <w:r>
-        <w:t>Check to make sure all of your columns that are numbers imported as numbers. If not check the instructions on formatting in the Excel section above.</w:t>
+        <w:t xml:space="preserve">Check to make sure </w:t>
+      </w:r>
+      <w:proofErr w:type="gramStart"/>
+      <w:r>
+        <w:t>all of</w:t>
+      </w:r>
+      <w:proofErr w:type="gramEnd"/>
+      <w:r>
+        <w:t xml:space="preserve"> your columns that are numbers imported as numbers. If not check the instructions on formatting in th</w:t>
+      </w:r>
+      <w:bookmarkStart w:id="0" w:name="_GoBack"/>
+      <w:bookmarkEnd w:id="0"/>
+      <w:r>
+        <w:t>e Excel section above.</w:t>
       </w:r>
     </w:p>
     <w:p>
@@ -824,13 +990,19 @@
     </w:p>
     <w:p>
       <w:r>
-        <w:t>Tomorrow we will get into making maps in more detail, but spend the rest of our time exploring the various ways you can interact with the data. In particular, "Symbology"</w:t>
+        <w:t xml:space="preserve">Tomorrow we will get into making maps in more </w:t>
+      </w:r>
+      <w:proofErr w:type="gramStart"/>
+      <w:r>
+        <w:t>detail, but</w:t>
+      </w:r>
+      <w:proofErr w:type="gramEnd"/>
+      <w:r>
+        <w:t xml:space="preserve"> spend the rest of our time exploring the various ways you can interact with the data. In particular, "Symbology"</w:t>
       </w:r>
       <w:r>
         <w:t xml:space="preserve"> with "Graduated" and making sure to add a Classification</w:t>
       </w:r>
-      <w:bookmarkStart w:id="0" w:name="_GoBack"/>
-      <w:bookmarkEnd w:id="0"/>
       <w:r>
         <w:t xml:space="preserve"> will help you see some of your </w:t>
       </w:r>

</xml_diff>

<commit_message>
some errors in Day 2 fixed
</commit_message>
<xml_diff>
--- a/2. Census Data/2. Census Data Handout.docx
+++ b/2. Census Data/2. Census Data Handout.docx
@@ -64,15 +64,7 @@
         <w:t>a</w:t>
       </w:r>
       <w:r>
-        <w:t xml:space="preserve"> together and putting it on a map. Tomorrow we will think a little bit more carefully about how to </w:t>
-      </w:r>
-      <w:proofErr w:type="gramStart"/>
-      <w:r>
-        <w:t>actually make</w:t>
-      </w:r>
-      <w:proofErr w:type="gramEnd"/>
-      <w:r>
-        <w:t xml:space="preserve"> that map</w:t>
+        <w:t xml:space="preserve"> together and putting it on a map. Tomorrow we will think a little bit more carefully about how to actually make that map</w:t>
       </w:r>
       <w:r>
         <w:t xml:space="preserve"> so that it</w:t>
@@ -97,23 +89,7 @@
     </w:p>
     <w:p>
       <w:r>
-        <w:t xml:space="preserve">The Census has </w:t>
-      </w:r>
-      <w:proofErr w:type="gramStart"/>
-      <w:r>
-        <w:t>a number of</w:t>
-      </w:r>
-      <w:proofErr w:type="gramEnd"/>
-      <w:r>
-        <w:t xml:space="preserve"> ways that we can access their data. There are also several providers of repackaged census data designed for </w:t>
-      </w:r>
-      <w:proofErr w:type="gramStart"/>
-      <w:r>
-        <w:t>particular uses</w:t>
-      </w:r>
-      <w:proofErr w:type="gramEnd"/>
-      <w:r>
-        <w:t xml:space="preserve">. In our example today we will download information from the national historic GIS project associated with the University of Minnesota. NHGIS is an entity that has worked hard to improve the quality of the spatial data produced by the </w:t>
+        <w:t xml:space="preserve">The Census has a number of ways that we can access their data. There are also several providers of repackaged census data designed for particular uses. In our example today we will download information from the national historic GIS project associated with the University of Minnesota. NHGIS is an entity that has worked hard to improve the quality of the spatial data produced by the </w:t>
       </w:r>
       <w:r>
         <w:t>Census</w:t>
@@ -185,15 +161,7 @@
         <w:t>.</w:t>
       </w:r>
       <w:r>
-        <w:t xml:space="preserve"> Today we will </w:t>
-      </w:r>
-      <w:proofErr w:type="gramStart"/>
-      <w:r>
-        <w:t>actually make</w:t>
-      </w:r>
-      <w:proofErr w:type="gramEnd"/>
-      <w:r>
-        <w:t xml:space="preserve"> things a bit more challenging by not using the GIS files from NHGIS, but for general use it is a great resource.</w:t>
+        <w:t xml:space="preserve"> Today we will actually make things a bit more challenging by not using the GIS files from NHGIS, but for general use it is a great resource.</w:t>
       </w:r>
     </w:p>
     <w:p/>
@@ -324,15 +292,7 @@
         <w:t>elect GIS files</w:t>
       </w:r>
       <w:r>
-        <w:t xml:space="preserve"> (but </w:t>
-      </w:r>
-      <w:proofErr w:type="gramStart"/>
-      <w:r>
-        <w:t>take a look</w:t>
-      </w:r>
-      <w:proofErr w:type="gramEnd"/>
-      <w:r>
-        <w:t xml:space="preserve"> at what is there)</w:t>
+        <w:t xml:space="preserve"> (but take a look at what is there)</w:t>
       </w:r>
     </w:p>
     <w:p>
@@ -344,15 +304,7 @@
         </w:numPr>
       </w:pPr>
       <w:r>
-        <w:t xml:space="preserve">Continue through the rest of the process making sure to select "include additional header row (best for spreadsheets)" You will need to sign up for a free account, but it is </w:t>
-      </w:r>
-      <w:proofErr w:type="gramStart"/>
-      <w:r>
-        <w:t>fairly painless</w:t>
-      </w:r>
-      <w:proofErr w:type="gramEnd"/>
-      <w:r>
-        <w:t>.</w:t>
+        <w:t>Continue through the rest of the process making sure to select "include additional header row (best for spreadsheets)" You will need to sign up for a free account, but it is fairly painless.</w:t>
       </w:r>
     </w:p>
     <w:p>
@@ -365,29 +317,13 @@
     </w:p>
     <w:p>
       <w:r>
-        <w:t xml:space="preserve">Now that we have the </w:t>
-      </w:r>
-      <w:proofErr w:type="gramStart"/>
-      <w:r>
-        <w:t>data</w:t>
-      </w:r>
-      <w:proofErr w:type="gramEnd"/>
-      <w:r>
-        <w:t xml:space="preserve"> we will be using we need to create </w:t>
+        <w:t xml:space="preserve">Now that we have the data we will be using we need to create </w:t>
       </w:r>
       <w:r>
         <w:t xml:space="preserve">the measures we want to represent: Black Voting Age Population. To get there though we need to sort through a lengthy list of both geographic and population variables. </w:t>
       </w:r>
       <w:r>
-        <w:t xml:space="preserve">We will be downloading data on the population over 18 and then selecting out only those persons who name black as their only or at least one of their races. Note that part of the reason we are going through this exercise is to familiarize you with how the Census' race variables </w:t>
-      </w:r>
-      <w:proofErr w:type="gramStart"/>
-      <w:r>
-        <w:t>actually work</w:t>
-      </w:r>
-      <w:proofErr w:type="gramEnd"/>
-      <w:r>
-        <w:t>.</w:t>
+        <w:t>We will be downloading data on the population over 18 and then selecting out only those persons who name black as their only or at least one of their races. Note that part of the reason we are going through this exercise is to familiarize you with how the Census' race variables actually work.</w:t>
       </w:r>
       <w:r>
         <w:t xml:space="preserve"> Note that for some applications you may end up using more simplified race categories, but for other uses you may need something more complex (race and ethnicity together will double the number of categories for example).</w:t>
@@ -402,15 +338,7 @@
         </w:numPr>
       </w:pPr>
       <w:r>
-        <w:t xml:space="preserve">Check out the codebook first. Look at </w:t>
-      </w:r>
-      <w:proofErr w:type="gramStart"/>
-      <w:r>
-        <w:t>all of</w:t>
-      </w:r>
-      <w:proofErr w:type="gramEnd"/>
-      <w:r>
-        <w:t xml:space="preserve"> the categories for spatial and population data</w:t>
+        <w:t>Check out the codebook first. Look at all of the categories for spatial and population data</w:t>
       </w:r>
     </w:p>
     <w:p>
@@ -434,20 +362,7 @@
         </w:numPr>
       </w:pPr>
       <w:r>
-        <w:t xml:space="preserve">Narrow down to just the columns we need: GEOID, </w:t>
-      </w:r>
-      <w:proofErr w:type="spellStart"/>
-      <w:proofErr w:type="gramStart"/>
-      <w:r>
-        <w:t>STATEA,COUNTYA</w:t>
-      </w:r>
-      <w:proofErr w:type="gramEnd"/>
-      <w:r>
-        <w:t>,Total</w:t>
-      </w:r>
-      <w:proofErr w:type="spellEnd"/>
-      <w:r>
-        <w:t xml:space="preserve"> (H7</w:t>
+        <w:t>Narrow down to just the columns we need: GEOID, STATEA,COUNTYA,Total (H7</w:t>
       </w:r>
       <w:r>
         <w:t>S</w:t>
@@ -568,26 +483,13 @@
         </w:numPr>
       </w:pPr>
       <w:r>
-        <w:t>Create a new variable "</w:t>
-      </w:r>
-      <w:proofErr w:type="spellStart"/>
-      <w:r>
-        <w:t>Black</w:t>
+        <w:t>Create a new variable "Black</w:t>
       </w:r>
       <w:r>
         <w:t>VAP</w:t>
       </w:r>
-      <w:proofErr w:type="spellEnd"/>
-      <w:r>
-        <w:t xml:space="preserve">" by summing </w:t>
-      </w:r>
-      <w:proofErr w:type="gramStart"/>
-      <w:r>
-        <w:t>all of</w:t>
-      </w:r>
-      <w:proofErr w:type="gramEnd"/>
-      <w:r>
-        <w:t xml:space="preserve"> the population variables together (except H7S001).</w:t>
+      <w:r>
+        <w:t>" by summing all of the population variables together (except H7S001).</w:t>
       </w:r>
     </w:p>
     <w:p>
@@ -629,26 +531,10 @@
         </w:numPr>
       </w:pPr>
       <w:r>
-        <w:t xml:space="preserve">Create a new variable </w:t>
-      </w:r>
-      <w:proofErr w:type="spellStart"/>
-      <w:r>
-        <w:t>BVAPPct</w:t>
-      </w:r>
-      <w:proofErr w:type="spellEnd"/>
-      <w:r>
-        <w:t xml:space="preserve"> by dividing </w:t>
-      </w:r>
-      <w:proofErr w:type="spellStart"/>
-      <w:r>
-        <w:t>Black</w:t>
-      </w:r>
-      <w:r>
-        <w:t>VAP</w:t>
-      </w:r>
-      <w:proofErr w:type="spellEnd"/>
-      <w:r>
-        <w:t xml:space="preserve"> by Total (H7S001).</w:t>
+        <w:t>Create a new variable BVAPPct by dividing Black</w:t>
+      </w:r>
+      <w:r>
+        <w:t>VAP by Total (H7S001).</w:t>
       </w:r>
     </w:p>
     <w:p>
@@ -699,27 +585,14 @@
         </w:numPr>
       </w:pPr>
       <w:r>
-        <w:t xml:space="preserve">Critical Formatting Step--Convert </w:t>
-      </w:r>
-      <w:proofErr w:type="gramStart"/>
-      <w:r>
-        <w:t>all of</w:t>
-      </w:r>
-      <w:proofErr w:type="gramEnd"/>
-      <w:r>
-        <w:t xml:space="preserve"> you</w:t>
+        <w:t>Critical Formatting Step--Convert all of you</w:t>
       </w:r>
       <w:r>
         <w:t xml:space="preserve">r </w:t>
       </w:r>
       <w:r>
-        <w:t xml:space="preserve">columns to "Numeric" format with no zeroes after the decimal for most columns, but two numbers after the decimal point for </w:t>
-      </w:r>
-      <w:proofErr w:type="spellStart"/>
-      <w:r>
-        <w:t>BVAPPct</w:t>
-      </w:r>
-      <w:proofErr w:type="spellEnd"/>
+        <w:t>columns to "Numeric" format with no zeroes after the decimal for most columns, but two numbers after the decimal point for BVAPPct</w:t>
+      </w:r>
     </w:p>
     <w:p>
       <w:pPr>
@@ -863,15 +736,7 @@
         <w:t>tabular data layer</w:t>
       </w:r>
       <w:r>
-        <w:t xml:space="preserve"> and </w:t>
-      </w:r>
-      <w:proofErr w:type="gramStart"/>
-      <w:r>
-        <w:t>open up</w:t>
-      </w:r>
-      <w:proofErr w:type="gramEnd"/>
-      <w:r>
-        <w:t xml:space="preserve"> Properties</w:t>
+        <w:t xml:space="preserve"> and open up Properties</w:t>
       </w:r>
     </w:p>
     <w:p>
@@ -886,20 +751,93 @@
         <w:t xml:space="preserve">Under "Source Fields" note the data types of the imported Excel data. </w:t>
       </w:r>
       <w:r>
-        <w:t xml:space="preserve">Check to make sure </w:t>
-      </w:r>
-      <w:proofErr w:type="gramStart"/>
-      <w:r>
-        <w:t>all of</w:t>
-      </w:r>
-      <w:proofErr w:type="gramEnd"/>
-      <w:r>
-        <w:t xml:space="preserve"> your columns that are numbers imported as numbers. If not check the instructions on formatting in th</w:t>
+        <w:t>Check to make sure all of your columns that are numbers imported as numbers. If not check the instructions on formatting in the Excel section above.</w:t>
+      </w:r>
+    </w:p>
+    <w:p>
+      <w:pPr>
+        <w:pStyle w:val="ListParagraph"/>
+        <w:numPr>
+          <w:ilvl w:val="0"/>
+          <w:numId w:val="8"/>
+        </w:numPr>
+      </w:pPr>
+      <w:r>
+        <w:t>Close the Data Source Manager</w:t>
+      </w:r>
+    </w:p>
+    <w:p>
+      <w:pPr>
+        <w:pStyle w:val="ListParagraph"/>
+        <w:numPr>
+          <w:ilvl w:val="0"/>
+          <w:numId w:val="8"/>
+        </w:numPr>
+      </w:pPr>
+      <w:r>
+        <w:t>Select the Southern Counties layer and right click on "Properties"</w:t>
+      </w:r>
+    </w:p>
+    <w:p>
+      <w:pPr>
+        <w:pStyle w:val="ListParagraph"/>
+        <w:numPr>
+          <w:ilvl w:val="1"/>
+          <w:numId w:val="8"/>
+        </w:numPr>
+      </w:pPr>
+      <w:r>
+        <w:t>From Layer properties pick "Joins" from the left</w:t>
+      </w:r>
+      <w:r>
+        <w:t xml:space="preserve"> </w:t>
+      </w:r>
+      <w:r>
+        <w:t>column</w:t>
+      </w:r>
+    </w:p>
+    <w:p>
+      <w:pPr>
+        <w:pStyle w:val="ListParagraph"/>
+        <w:numPr>
+          <w:ilvl w:val="1"/>
+          <w:numId w:val="8"/>
+        </w:numPr>
+      </w:pPr>
+      <w:r>
+        <w:t xml:space="preserve">Hit the green plus button to add a join. </w:t>
+      </w:r>
+    </w:p>
+    <w:p>
+      <w:pPr>
+        <w:pStyle w:val="ListParagraph"/>
+        <w:numPr>
+          <w:ilvl w:val="1"/>
+          <w:numId w:val="8"/>
+        </w:numPr>
+      </w:pPr>
+      <w:r>
+        <w:t>The join layer will be the excel file. The Join field in that table is FIPS. The Target field in the tract layer is GEO</w:t>
+      </w:r>
+      <w:r>
+        <w:t>id2</w:t>
       </w:r>
       <w:bookmarkStart w:id="0" w:name="_GoBack"/>
       <w:bookmarkEnd w:id="0"/>
       <w:r>
-        <w:t>e Excel section above.</w:t>
+        <w:t xml:space="preserve">. </w:t>
+      </w:r>
+    </w:p>
+    <w:p>
+      <w:pPr>
+        <w:pStyle w:val="ListParagraph"/>
+        <w:numPr>
+          <w:ilvl w:val="1"/>
+          <w:numId w:val="8"/>
+        </w:numPr>
+      </w:pPr>
+      <w:r>
+        <w:t>At the bottom of the menu, check the box that says Custom field name prefix, and delete the text so that you just keep the names from your Excel file</w:t>
       </w:r>
     </w:p>
     <w:p>
@@ -910,75 +848,6 @@
           <w:numId w:val="8"/>
         </w:numPr>
       </w:pPr>
-      <w:r>
-        <w:t>Close the Data Source Manager</w:t>
-      </w:r>
-    </w:p>
-    <w:p>
-      <w:pPr>
-        <w:pStyle w:val="ListParagraph"/>
-        <w:numPr>
-          <w:ilvl w:val="0"/>
-          <w:numId w:val="8"/>
-        </w:numPr>
-      </w:pPr>
-      <w:r>
-        <w:t>Select the Southern Counties layer and right click on "Properties"</w:t>
-      </w:r>
-    </w:p>
-    <w:p>
-      <w:pPr>
-        <w:pStyle w:val="ListParagraph"/>
-        <w:numPr>
-          <w:ilvl w:val="1"/>
-          <w:numId w:val="8"/>
-        </w:numPr>
-      </w:pPr>
-      <w:r>
-        <w:t>From Layer properties pick "Joins" from the left</w:t>
-      </w:r>
-      <w:r>
-        <w:t xml:space="preserve"> </w:t>
-      </w:r>
-      <w:r>
-        <w:t>column</w:t>
-      </w:r>
-    </w:p>
-    <w:p>
-      <w:pPr>
-        <w:pStyle w:val="ListParagraph"/>
-        <w:numPr>
-          <w:ilvl w:val="1"/>
-          <w:numId w:val="8"/>
-        </w:numPr>
-      </w:pPr>
-      <w:r>
-        <w:t xml:space="preserve">Hit the green plus button to add a join. </w:t>
-      </w:r>
-    </w:p>
-    <w:p>
-      <w:pPr>
-        <w:pStyle w:val="ListParagraph"/>
-        <w:numPr>
-          <w:ilvl w:val="1"/>
-          <w:numId w:val="8"/>
-        </w:numPr>
-      </w:pPr>
-      <w:r>
-        <w:t xml:space="preserve">The join layer will be the excel file. The Join field in that table is FIPS. The Target field in the tract layer is GEOID. </w:t>
-      </w:r>
-    </w:p>
-    <w:p>
-      <w:pPr>
-        <w:pStyle w:val="ListParagraph"/>
-        <w:numPr>
-          <w:ilvl w:val="1"/>
-          <w:numId w:val="8"/>
-        </w:numPr>
-      </w:pPr>
-      <w:r>
-        <w:t>At the bottom of the menu, check the box that says Custom field name prefix, and delete the text so that you just keep the names from your Excel file</w:t>
-      </w:r>
     </w:p>
     <w:p>
       <w:pPr>
@@ -990,15 +859,7 @@
     </w:p>
     <w:p>
       <w:r>
-        <w:t xml:space="preserve">Tomorrow we will get into making maps in more </w:t>
-      </w:r>
-      <w:proofErr w:type="gramStart"/>
-      <w:r>
-        <w:t>detail, but</w:t>
-      </w:r>
-      <w:proofErr w:type="gramEnd"/>
-      <w:r>
-        <w:t xml:space="preserve"> spend the rest of our time exploring the various ways you can interact with the data. In particular, "Symbology"</w:t>
+        <w:t>Tomorrow we will get into making maps in more detail, but spend the rest of our time exploring the various ways you can interact with the data. In particular, "Symbology"</w:t>
       </w:r>
       <w:r>
         <w:t xml:space="preserve"> with "Graduated" and making sure to add a Classification</w:t>

</xml_diff>